<commit_message>
Update A3 - Group Reflection - Daniel.docx
</commit_message>
<xml_diff>
--- a/Group reflection/Edited/A3 - Group Reflection - Daniel.docx
+++ b/Group reflection/Edited/A3 - Group Reflection - Daniel.docx
@@ -14,47 +14,49 @@
       </w:r>
     </w:p>
     <w:p>
-      <w:r>
-        <w:t>I think the group dynamics and cohesion continued well from Assignment 2</w:t>
-      </w:r>
-      <w:r>
-        <w:t>,</w:t>
-      </w:r>
-      <w:r>
-        <w:t xml:space="preserve"> putting us in a</w:t>
-      </w:r>
-      <w:r>
-        <w:t>n excellent</w:t>
-      </w:r>
-      <w:r>
-        <w:t xml:space="preserve"> position to face the new challenges that arose this time </w:t>
-      </w:r>
-      <w:r>
-        <w:t>a</w:t>
-      </w:r>
-      <w:r>
-        <w:t xml:space="preserve">round. </w:t>
-      </w:r>
-      <w:r>
+      <w:pPr>
         <w:rPr>
-          <w:highlight w:val="red"/>
+          <w:rStyle w:val="eop"/>
+          <w:rFonts w:ascii="Calibri" w:hAnsi="Calibri" w:cs="Calibri"/>
+          <w:color w:val="000000"/>
+          <w:shd w:val="clear" w:color="auto" w:fill="FFFFFF"/>
         </w:rPr>
-        <w:t>These ease with</w:t>
-      </w:r>
-      <w:r>
-        <w:t xml:space="preserve"> which we </w:t>
-      </w:r>
-      <w:r>
-        <w:t>agreed</w:t>
-      </w:r>
-      <w:r>
-        <w:t xml:space="preserve"> on choosing the project direction was particularly pleasing as it was such a </w:t>
-      </w:r>
-      <w:r>
-        <w:t>significant</w:t>
-      </w:r>
-      <w:r>
-        <w:t xml:space="preserve"> component of this assignment and guided Assignment 5 as well.</w:t>
+      </w:pPr>
+      <w:r>
+        <w:rPr>
+          <w:rStyle w:val="normaltextrun"/>
+          <w:rFonts w:ascii="Calibri" w:hAnsi="Calibri" w:cs="Calibri"/>
+          <w:color w:val="000000"/>
+          <w:shd w:val="clear" w:color="auto" w:fill="FFFFFF"/>
+        </w:rPr>
+        <w:t>I think the group dynamics and cohesion continued well from Assignment 2, putting us in an excellent position to face the new challenges that arose this time around. </w:t>
+      </w:r>
+      <w:r>
+        <w:rPr>
+          <w:rStyle w:val="normaltextrun"/>
+          <w:rFonts w:ascii="Calibri" w:hAnsi="Calibri" w:cs="Calibri"/>
+          <w:color w:val="000000"/>
+          <w:shd w:val="clear" w:color="auto" w:fill="FF0000"/>
+        </w:rPr>
+        <w:t>The ease with</w:t>
+      </w:r>
+      <w:r>
+        <w:rPr>
+          <w:rStyle w:val="normaltextrun"/>
+          <w:rFonts w:ascii="Calibri" w:hAnsi="Calibri" w:cs="Calibri"/>
+          <w:color w:val="000000"/>
+          <w:shd w:val="clear" w:color="auto" w:fill="FFFFFF"/>
+        </w:rPr>
+        <w:t> which we agreed on choosing the project direction was particularly pleasing as it was such a significant component of this assignment and guided Assignment 5 as well.</w:t>
+      </w:r>
+      <w:r>
+        <w:rPr>
+          <w:rStyle w:val="eop"/>
+          <w:rFonts w:ascii="Calibri" w:hAnsi="Calibri" w:cs="Calibri"/>
+          <w:color w:val="000000"/>
+          <w:shd w:val="clear" w:color="auto" w:fill="FFFFFF"/>
+        </w:rPr>
+        <w:t> </w:t>
       </w:r>
     </w:p>
     <w:p>
@@ -308,7 +310,7 @@
     <w:lsdException w:name="Table Web 2" w:semiHidden="1" w:unhideWhenUsed="1"/>
     <w:lsdException w:name="Table Web 3" w:semiHidden="1" w:unhideWhenUsed="1"/>
     <w:lsdException w:name="Balloon Text" w:semiHidden="1" w:unhideWhenUsed="1"/>
-    <w:lsdException w:name="Table Grid" w:semiHidden="1" w:uiPriority="59" w:unhideWhenUsed="1"/>
+    <w:lsdException w:name="Table Grid" w:uiPriority="59"/>
     <w:lsdException w:name="Table Theme" w:semiHidden="1" w:unhideWhenUsed="1"/>
     <w:lsdException w:name="Placeholder Text" w:semiHidden="1"/>
     <w:lsdException w:name="No Spacing" w:uiPriority="1" w:qFormat="1"/>
@@ -562,6 +564,16 @@
     <w:semiHidden/>
     <w:unhideWhenUsed/>
   </w:style>
+  <w:style w:type="character" w:customStyle="1" w:styleId="normaltextrun">
+    <w:name w:val="normaltextrun"/>
+    <w:basedOn w:val="DefaultParagraphFont"/>
+    <w:rsid w:val="00886691"/>
+  </w:style>
+  <w:style w:type="character" w:customStyle="1" w:styleId="eop">
+    <w:name w:val="eop"/>
+    <w:basedOn w:val="DefaultParagraphFont"/>
+    <w:rsid w:val="00886691"/>
+  </w:style>
 </w:styles>
 </file>
 

</xml_diff>